<commit_message>
Lighting and mouse movement implemented
</commit_message>
<xml_diff>
--- a/A3/kmunk--a3--lab_report.docx
+++ b/A3/kmunk--a3--lab_report.docx
@@ -18,6 +18,553 @@
       </w:hyperlink>
     </w:p>
     <w:p/>
+    <w:p/>
+    <w:p>
+      <w:pPr>
+        <w:pStyle w:val="Heading1"/>
+      </w:pPr>
+      <w:r>
+        <w:t>Materials Implementations:</w:t>
+      </w:r>
+    </w:p>
+    <w:p>
+      <w:pPr>
+        <w:pStyle w:val="Heading2"/>
+      </w:pPr>
+      <w:r>
+        <w:t>Street Light:</w:t>
+      </w:r>
+    </w:p>
+    <w:p>
+      <w:pPr>
+        <w:pStyle w:val="Heading3"/>
+      </w:pPr>
+      <w:r>
+        <w:t>Material Value Sources:</w:t>
+      </w:r>
+    </w:p>
+    <w:p>
+      <w:r>
+        <w:t>For some basic materials and as a data template for GPT-4</w:t>
+      </w:r>
+    </w:p>
+    <w:p>
+      <w:r>
+        <w:t>http://www.barradeau.com/nicoptere/dump/materials.html</w:t>
+      </w:r>
+    </w:p>
+    <w:p>
+      <w:pPr>
+        <w:pStyle w:val="Heading4"/>
+      </w:pPr>
+      <w:r>
+        <w:t>ChatGPT – GPT-4</w:t>
+      </w:r>
+    </w:p>
+    <w:p>
+      <w:r>
+        <w:rPr>
+          <w:noProof/>
+        </w:rPr>
+        <w:drawing>
+          <wp:inline distT="0" distB="0" distL="0" distR="0" wp14:anchorId="46832592" wp14:editId="5366D3BE">
+            <wp:extent cx="4616450" cy="563246"/>
+            <wp:effectExtent l="0" t="0" r="0" b="8255"/>
+            <wp:docPr id="1" name="Picture 1"/>
+            <wp:cNvGraphicFramePr>
+              <a:graphicFrameLocks xmlns:a="http://schemas.openxmlformats.org/drawingml/2006/main" noChangeAspect="1"/>
+            </wp:cNvGraphicFramePr>
+            <a:graphic xmlns:a="http://schemas.openxmlformats.org/drawingml/2006/main">
+              <a:graphicData uri="http://schemas.openxmlformats.org/drawingml/2006/picture">
+                <pic:pic xmlns:pic="http://schemas.openxmlformats.org/drawingml/2006/picture">
+                  <pic:nvPicPr>
+                    <pic:cNvPr id="1" name=""/>
+                    <pic:cNvPicPr/>
+                  </pic:nvPicPr>
+                  <pic:blipFill>
+                    <a:blip r:embed="rId5"/>
+                    <a:stretch>
+                      <a:fillRect/>
+                    </a:stretch>
+                  </pic:blipFill>
+                  <pic:spPr>
+                    <a:xfrm>
+                      <a:off x="0" y="0"/>
+                      <a:ext cx="4649390" cy="567265"/>
+                    </a:xfrm>
+                    <a:prstGeom prst="rect">
+                      <a:avLst/>
+                    </a:prstGeom>
+                  </pic:spPr>
+                </pic:pic>
+              </a:graphicData>
+            </a:graphic>
+          </wp:inline>
+        </w:drawing>
+      </w:r>
+    </w:p>
+    <w:p>
+      <w:r>
+        <w:rPr>
+          <w:noProof/>
+        </w:rPr>
+        <w:drawing>
+          <wp:inline distT="0" distB="0" distL="0" distR="0" wp14:anchorId="69A29D8B" wp14:editId="4D3BE1FD">
+            <wp:extent cx="4006850" cy="477312"/>
+            <wp:effectExtent l="0" t="0" r="0" b="0"/>
+            <wp:docPr id="2" name="Picture 2"/>
+            <wp:cNvGraphicFramePr>
+              <a:graphicFrameLocks xmlns:a="http://schemas.openxmlformats.org/drawingml/2006/main" noChangeAspect="1"/>
+            </wp:cNvGraphicFramePr>
+            <a:graphic xmlns:a="http://schemas.openxmlformats.org/drawingml/2006/main">
+              <a:graphicData uri="http://schemas.openxmlformats.org/drawingml/2006/picture">
+                <pic:pic xmlns:pic="http://schemas.openxmlformats.org/drawingml/2006/picture">
+                  <pic:nvPicPr>
+                    <pic:cNvPr id="1" name=""/>
+                    <pic:cNvPicPr/>
+                  </pic:nvPicPr>
+                  <pic:blipFill>
+                    <a:blip r:embed="rId6"/>
+                    <a:stretch>
+                      <a:fillRect/>
+                    </a:stretch>
+                  </pic:blipFill>
+                  <pic:spPr>
+                    <a:xfrm>
+                      <a:off x="0" y="0"/>
+                      <a:ext cx="4040652" cy="481339"/>
+                    </a:xfrm>
+                    <a:prstGeom prst="rect">
+                      <a:avLst/>
+                    </a:prstGeom>
+                  </pic:spPr>
+                </pic:pic>
+              </a:graphicData>
+            </a:graphic>
+          </wp:inline>
+        </w:drawing>
+      </w:r>
+    </w:p>
+    <w:p>
+      <w:pPr>
+        <w:pStyle w:val="Heading4"/>
+      </w:pPr>
+      <w:r>
+        <w:t>Post and arm:</w:t>
+      </w:r>
+    </w:p>
+    <w:p>
+      <w:r>
+        <w:t>Material intended to be analogous to aluminum:</w:t>
+      </w:r>
+    </w:p>
+    <w:p>
+      <w:r>
+        <w:t>Base texture is aluminum so the ambient values remained the way that they came with the raw textures</w:t>
+      </w:r>
+    </w:p>
+    <w:p>
+      <w:r>
+        <w:t>The approximate values generated with the help of ChatGPT using the prompt:</w:t>
+      </w:r>
+    </w:p>
+    <w:p>
+      <w:r>
+        <w:rPr>
+          <w:noProof/>
+        </w:rPr>
+        <w:drawing>
+          <wp:inline distT="0" distB="0" distL="0" distR="0" wp14:anchorId="1D4C3008" wp14:editId="2D213C3E">
+            <wp:extent cx="4724400" cy="1132140"/>
+            <wp:effectExtent l="0" t="0" r="0" b="0"/>
+            <wp:docPr id="3" name="Picture 3" descr="Graphical user interface, text, application&#10;&#10;Description automatically generated"/>
+            <wp:cNvGraphicFramePr>
+              <a:graphicFrameLocks xmlns:a="http://schemas.openxmlformats.org/drawingml/2006/main" noChangeAspect="1"/>
+            </wp:cNvGraphicFramePr>
+            <a:graphic xmlns:a="http://schemas.openxmlformats.org/drawingml/2006/main">
+              <a:graphicData uri="http://schemas.openxmlformats.org/drawingml/2006/picture">
+                <pic:pic xmlns:pic="http://schemas.openxmlformats.org/drawingml/2006/picture">
+                  <pic:nvPicPr>
+                    <pic:cNvPr id="3" name="Picture 3" descr="Graphical user interface, text, application&#10;&#10;Description automatically generated"/>
+                    <pic:cNvPicPr/>
+                  </pic:nvPicPr>
+                  <pic:blipFill>
+                    <a:blip r:embed="rId7"/>
+                    <a:stretch>
+                      <a:fillRect/>
+                    </a:stretch>
+                  </pic:blipFill>
+                  <pic:spPr>
+                    <a:xfrm>
+                      <a:off x="0" y="0"/>
+                      <a:ext cx="4738474" cy="1135513"/>
+                    </a:xfrm>
+                    <a:prstGeom prst="rect">
+                      <a:avLst/>
+                    </a:prstGeom>
+                  </pic:spPr>
+                </pic:pic>
+              </a:graphicData>
+            </a:graphic>
+          </wp:inline>
+        </w:drawing>
+      </w:r>
+    </w:p>
+    <w:p>
+      <w:r>
+        <w:rPr>
+          <w:noProof/>
+        </w:rPr>
+        <w:drawing>
+          <wp:inline distT="0" distB="0" distL="0" distR="0" wp14:anchorId="0F1AC473" wp14:editId="6DC28B82">
+            <wp:extent cx="4762500" cy="1169255"/>
+            <wp:effectExtent l="0" t="0" r="0" b="0"/>
+            <wp:docPr id="4" name="Picture 4" descr="Graphical user interface, text, application&#10;&#10;Description automatically generated"/>
+            <wp:cNvGraphicFramePr>
+              <a:graphicFrameLocks xmlns:a="http://schemas.openxmlformats.org/drawingml/2006/main" noChangeAspect="1"/>
+            </wp:cNvGraphicFramePr>
+            <a:graphic xmlns:a="http://schemas.openxmlformats.org/drawingml/2006/main">
+              <a:graphicData uri="http://schemas.openxmlformats.org/drawingml/2006/picture">
+                <pic:pic xmlns:pic="http://schemas.openxmlformats.org/drawingml/2006/picture">
+                  <pic:nvPicPr>
+                    <pic:cNvPr id="4" name="Picture 4" descr="Graphical user interface, text, application&#10;&#10;Description automatically generated"/>
+                    <pic:cNvPicPr/>
+                  </pic:nvPicPr>
+                  <pic:blipFill>
+                    <a:blip r:embed="rId8"/>
+                    <a:stretch>
+                      <a:fillRect/>
+                    </a:stretch>
+                  </pic:blipFill>
+                  <pic:spPr>
+                    <a:xfrm>
+                      <a:off x="0" y="0"/>
+                      <a:ext cx="4780437" cy="1173659"/>
+                    </a:xfrm>
+                    <a:prstGeom prst="rect">
+                      <a:avLst/>
+                    </a:prstGeom>
+                  </pic:spPr>
+                </pic:pic>
+              </a:graphicData>
+            </a:graphic>
+          </wp:inline>
+        </w:drawing>
+      </w:r>
+    </w:p>
+    <w:p/>
+    <w:p>
+      <w:pPr>
+        <w:pStyle w:val="Heading2"/>
+      </w:pPr>
+      <w:r>
+        <w:lastRenderedPageBreak/>
+        <w:t>Old Gold Timber Crate:</w:t>
+      </w:r>
+    </w:p>
+    <w:p>
+      <w:pPr>
+        <w:pStyle w:val="Heading3"/>
+      </w:pPr>
+      <w:r>
+        <w:t>Material Value Sources:</w:t>
+      </w:r>
+    </w:p>
+    <w:p>
+      <w:r>
+        <w:t>For some basic materials and as a data template for GPT-4</w:t>
+      </w:r>
+    </w:p>
+    <w:p>
+      <w:r>
+        <w:t>http://www.barradeau.com/nicoptere/dump/materials.html</w:t>
+      </w:r>
+    </w:p>
+    <w:p>
+      <w:pPr>
+        <w:pStyle w:val="Heading2"/>
+      </w:pPr>
+      <w:r>
+        <w:drawing>
+          <wp:inline distT="0" distB="0" distL="0" distR="0" wp14:anchorId="02028C37" wp14:editId="36C9DE3E">
+            <wp:extent cx="3308520" cy="533427"/>
+            <wp:effectExtent l="0" t="0" r="6350" b="0"/>
+            <wp:docPr id="5" name="Picture 5" descr="A picture containing graphical user interface&#10;&#10;Description automatically generated"/>
+            <wp:cNvGraphicFramePr>
+              <a:graphicFrameLocks xmlns:a="http://schemas.openxmlformats.org/drawingml/2006/main" noChangeAspect="1"/>
+            </wp:cNvGraphicFramePr>
+            <a:graphic xmlns:a="http://schemas.openxmlformats.org/drawingml/2006/main">
+              <a:graphicData uri="http://schemas.openxmlformats.org/drawingml/2006/picture">
+                <pic:pic xmlns:pic="http://schemas.openxmlformats.org/drawingml/2006/picture">
+                  <pic:nvPicPr>
+                    <pic:cNvPr id="5" name="Picture 5" descr="A picture containing graphical user interface&#10;&#10;Description automatically generated"/>
+                    <pic:cNvPicPr/>
+                  </pic:nvPicPr>
+                  <pic:blipFill>
+                    <a:blip r:embed="rId9"/>
+                    <a:stretch>
+                      <a:fillRect/>
+                    </a:stretch>
+                  </pic:blipFill>
+                  <pic:spPr>
+                    <a:xfrm>
+                      <a:off x="0" y="0"/>
+                      <a:ext cx="3308520" cy="533427"/>
+                    </a:xfrm>
+                    <a:prstGeom prst="rect">
+                      <a:avLst/>
+                    </a:prstGeom>
+                  </pic:spPr>
+                </pic:pic>
+              </a:graphicData>
+            </a:graphic>
+          </wp:inline>
+        </w:drawing>
+      </w:r>
+    </w:p>
+    <w:p>
+      <w:r>
+        <w:t xml:space="preserve">Base texture is a composite of wood and gold plate so there are two primary </w:t>
+      </w:r>
+    </w:p>
+    <w:p>
+      <w:r>
+        <w:t>For this model I grabbed the gold material values from one of the books sources:</w:t>
+      </w:r>
+    </w:p>
+    <w:p>
+      <w:r>
+        <w:t>http://www.barradeau.com/nicoptere/dump/materials.html</w:t>
+      </w:r>
+    </w:p>
+    <w:p>
+      <w:r>
+        <w:t>And for the old wood I opted to take inspiration from these wood values for old wood:</w:t>
+      </w:r>
+    </w:p>
+    <w:p>
+      <w:r>
+        <w:drawing>
+          <wp:inline distT="0" distB="0" distL="0" distR="0" wp14:anchorId="5B26BACD" wp14:editId="1A21236C">
+            <wp:extent cx="3511550" cy="3040545"/>
+            <wp:effectExtent l="0" t="0" r="0" b="7620"/>
+            <wp:docPr id="6" name="Picture 6" descr="Graphical user interface, text, application, email&#10;&#10;Description automatically generated"/>
+            <wp:cNvGraphicFramePr>
+              <a:graphicFrameLocks xmlns:a="http://schemas.openxmlformats.org/drawingml/2006/main" noChangeAspect="1"/>
+            </wp:cNvGraphicFramePr>
+            <a:graphic xmlns:a="http://schemas.openxmlformats.org/drawingml/2006/main">
+              <a:graphicData uri="http://schemas.openxmlformats.org/drawingml/2006/picture">
+                <pic:pic xmlns:pic="http://schemas.openxmlformats.org/drawingml/2006/picture">
+                  <pic:nvPicPr>
+                    <pic:cNvPr id="6" name="Picture 6" descr="Graphical user interface, text, application, email&#10;&#10;Description automatically generated"/>
+                    <pic:cNvPicPr/>
+                  </pic:nvPicPr>
+                  <pic:blipFill>
+                    <a:blip r:embed="rId10"/>
+                    <a:stretch>
+                      <a:fillRect/>
+                    </a:stretch>
+                  </pic:blipFill>
+                  <pic:spPr>
+                    <a:xfrm>
+                      <a:off x="0" y="0"/>
+                      <a:ext cx="3516782" cy="3045075"/>
+                    </a:xfrm>
+                    <a:prstGeom prst="rect">
+                      <a:avLst/>
+                    </a:prstGeom>
+                  </pic:spPr>
+                </pic:pic>
+              </a:graphicData>
+            </a:graphic>
+          </wp:inline>
+        </w:drawing>
+      </w:r>
+    </w:p>
+    <w:p/>
+    <w:p>
+      <w:pPr>
+        <w:pStyle w:val="Heading2"/>
+      </w:pPr>
+      <w:r>
+        <w:t>404 World Not Found Sign:</w:t>
+      </w:r>
+    </w:p>
+    <w:p>
+      <w:pPr>
+        <w:pStyle w:val="Heading3"/>
+      </w:pPr>
+      <w:r>
+        <w:t>Material Value Sources:</w:t>
+      </w:r>
+    </w:p>
+    <w:p>
+      <w:r>
+        <w:t>For some basic materials and as a data template for GPT-4</w:t>
+      </w:r>
+    </w:p>
+    <w:p>
+      <w:r>
+        <w:t>http://www.barradeau.com/nicoptere/dump/materials.html</w:t>
+      </w:r>
+    </w:p>
+    <w:p>
+      <w:r>
+        <w:drawing>
+          <wp:inline distT="0" distB="0" distL="0" distR="0" wp14:anchorId="04B1FC0D" wp14:editId="3B1F3B0A">
+            <wp:extent cx="3124471" cy="449619"/>
+            <wp:effectExtent l="0" t="0" r="0" b="7620"/>
+            <wp:docPr id="7" name="Picture 7" descr="A picture containing text&#10;&#10;Description automatically generated"/>
+            <wp:cNvGraphicFramePr>
+              <a:graphicFrameLocks xmlns:a="http://schemas.openxmlformats.org/drawingml/2006/main" noChangeAspect="1"/>
+            </wp:cNvGraphicFramePr>
+            <a:graphic xmlns:a="http://schemas.openxmlformats.org/drawingml/2006/main">
+              <a:graphicData uri="http://schemas.openxmlformats.org/drawingml/2006/picture">
+                <pic:pic xmlns:pic="http://schemas.openxmlformats.org/drawingml/2006/picture">
+                  <pic:nvPicPr>
+                    <pic:cNvPr id="7" name="Picture 7" descr="A picture containing text&#10;&#10;Description automatically generated"/>
+                    <pic:cNvPicPr/>
+                  </pic:nvPicPr>
+                  <pic:blipFill>
+                    <a:blip r:embed="rId11"/>
+                    <a:stretch>
+                      <a:fillRect/>
+                    </a:stretch>
+                  </pic:blipFill>
+                  <pic:spPr>
+                    <a:xfrm>
+                      <a:off x="0" y="0"/>
+                      <a:ext cx="3124471" cy="449619"/>
+                    </a:xfrm>
+                    <a:prstGeom prst="rect">
+                      <a:avLst/>
+                    </a:prstGeom>
+                  </pic:spPr>
+                </pic:pic>
+              </a:graphicData>
+            </a:graphic>
+          </wp:inline>
+        </w:drawing>
+      </w:r>
+    </w:p>
+    <w:p>
+      <w:r>
+        <w:lastRenderedPageBreak/>
+        <w:drawing>
+          <wp:inline distT="0" distB="0" distL="0" distR="0" wp14:anchorId="76CB8087" wp14:editId="780E9F98">
+            <wp:extent cx="3398815" cy="1463167"/>
+            <wp:effectExtent l="0" t="0" r="0" b="3810"/>
+            <wp:docPr id="8" name="Picture 8" descr="Graphical user interface, text, application&#10;&#10;Description automatically generated"/>
+            <wp:cNvGraphicFramePr>
+              <a:graphicFrameLocks xmlns:a="http://schemas.openxmlformats.org/drawingml/2006/main" noChangeAspect="1"/>
+            </wp:cNvGraphicFramePr>
+            <a:graphic xmlns:a="http://schemas.openxmlformats.org/drawingml/2006/main">
+              <a:graphicData uri="http://schemas.openxmlformats.org/drawingml/2006/picture">
+                <pic:pic xmlns:pic="http://schemas.openxmlformats.org/drawingml/2006/picture">
+                  <pic:nvPicPr>
+                    <pic:cNvPr id="8" name="Picture 8" descr="Graphical user interface, text, application&#10;&#10;Description automatically generated"/>
+                    <pic:cNvPicPr/>
+                  </pic:nvPicPr>
+                  <pic:blipFill>
+                    <a:blip r:embed="rId12"/>
+                    <a:stretch>
+                      <a:fillRect/>
+                    </a:stretch>
+                  </pic:blipFill>
+                  <pic:spPr>
+                    <a:xfrm>
+                      <a:off x="0" y="0"/>
+                      <a:ext cx="3398815" cy="1463167"/>
+                    </a:xfrm>
+                    <a:prstGeom prst="rect">
+                      <a:avLst/>
+                    </a:prstGeom>
+                  </pic:spPr>
+                </pic:pic>
+              </a:graphicData>
+            </a:graphic>
+          </wp:inline>
+        </w:drawing>
+      </w:r>
+    </w:p>
+    <w:p>
+      <w:r>
+        <w:drawing>
+          <wp:inline distT="0" distB="0" distL="0" distR="0" wp14:anchorId="220D9878" wp14:editId="7E9F02CA">
+            <wp:extent cx="3276884" cy="1493649"/>
+            <wp:effectExtent l="0" t="0" r="0" b="0"/>
+            <wp:docPr id="9" name="Picture 9" descr="Graphical user interface, text, application&#10;&#10;Description automatically generated"/>
+            <wp:cNvGraphicFramePr>
+              <a:graphicFrameLocks xmlns:a="http://schemas.openxmlformats.org/drawingml/2006/main" noChangeAspect="1"/>
+            </wp:cNvGraphicFramePr>
+            <a:graphic xmlns:a="http://schemas.openxmlformats.org/drawingml/2006/main">
+              <a:graphicData uri="http://schemas.openxmlformats.org/drawingml/2006/picture">
+                <pic:pic xmlns:pic="http://schemas.openxmlformats.org/drawingml/2006/picture">
+                  <pic:nvPicPr>
+                    <pic:cNvPr id="9" name="Picture 9" descr="Graphical user interface, text, application&#10;&#10;Description automatically generated"/>
+                    <pic:cNvPicPr/>
+                  </pic:nvPicPr>
+                  <pic:blipFill>
+                    <a:blip r:embed="rId13"/>
+                    <a:stretch>
+                      <a:fillRect/>
+                    </a:stretch>
+                  </pic:blipFill>
+                  <pic:spPr>
+                    <a:xfrm>
+                      <a:off x="0" y="0"/>
+                      <a:ext cx="3276884" cy="1493649"/>
+                    </a:xfrm>
+                    <a:prstGeom prst="rect">
+                      <a:avLst/>
+                    </a:prstGeom>
+                  </pic:spPr>
+                </pic:pic>
+              </a:graphicData>
+            </a:graphic>
+          </wp:inline>
+        </w:drawing>
+      </w:r>
+    </w:p>
+    <w:p>
+      <w:r>
+        <w:drawing>
+          <wp:inline distT="0" distB="0" distL="0" distR="0" wp14:anchorId="3E8016D3" wp14:editId="52F860B0">
+            <wp:extent cx="3421677" cy="1310754"/>
+            <wp:effectExtent l="0" t="0" r="7620" b="3810"/>
+            <wp:docPr id="10" name="Picture 10" descr="Graphical user interface, text, application&#10;&#10;Description automatically generated"/>
+            <wp:cNvGraphicFramePr>
+              <a:graphicFrameLocks xmlns:a="http://schemas.openxmlformats.org/drawingml/2006/main" noChangeAspect="1"/>
+            </wp:cNvGraphicFramePr>
+            <a:graphic xmlns:a="http://schemas.openxmlformats.org/drawingml/2006/main">
+              <a:graphicData uri="http://schemas.openxmlformats.org/drawingml/2006/picture">
+                <pic:pic xmlns:pic="http://schemas.openxmlformats.org/drawingml/2006/picture">
+                  <pic:nvPicPr>
+                    <pic:cNvPr id="10" name="Picture 10" descr="Graphical user interface, text, application&#10;&#10;Description automatically generated"/>
+                    <pic:cNvPicPr/>
+                  </pic:nvPicPr>
+                  <pic:blipFill>
+                    <a:blip r:embed="rId14"/>
+                    <a:stretch>
+                      <a:fillRect/>
+                    </a:stretch>
+                  </pic:blipFill>
+                  <pic:spPr>
+                    <a:xfrm>
+                      <a:off x="0" y="0"/>
+                      <a:ext cx="3421677" cy="1310754"/>
+                    </a:xfrm>
+                    <a:prstGeom prst="rect">
+                      <a:avLst/>
+                    </a:prstGeom>
+                  </pic:spPr>
+                </pic:pic>
+              </a:graphicData>
+            </a:graphic>
+          </wp:inline>
+        </w:drawing>
+      </w:r>
+    </w:p>
     <w:sectPr>
       <w:pgSz w:w="12240" w:h="15840"/>
       <w:pgMar w:top="1440" w:right="1440" w:bottom="1440" w:left="1440" w:header="720" w:footer="720" w:gutter="0"/>
@@ -429,6 +976,93 @@
     <w:name w:val="Normal"/>
     <w:qFormat/>
   </w:style>
+  <w:style w:type="paragraph" w:styleId="Heading1">
+    <w:name w:val="heading 1"/>
+    <w:basedOn w:val="Normal"/>
+    <w:next w:val="Normal"/>
+    <w:link w:val="Heading1Char"/>
+    <w:uiPriority w:val="9"/>
+    <w:qFormat/>
+    <w:rsid w:val="00282703"/>
+    <w:pPr>
+      <w:keepNext/>
+      <w:keepLines/>
+      <w:spacing w:before="240" w:after="0"/>
+      <w:outlineLvl w:val="0"/>
+    </w:pPr>
+    <w:rPr>
+      <w:rFonts w:asciiTheme="majorHAnsi" w:eastAsiaTheme="majorEastAsia" w:hAnsiTheme="majorHAnsi" w:cstheme="majorBidi"/>
+      <w:color w:val="2F5496" w:themeColor="accent1" w:themeShade="BF"/>
+      <w:sz w:val="32"/>
+      <w:szCs w:val="32"/>
+    </w:rPr>
+  </w:style>
+  <w:style w:type="paragraph" w:styleId="Heading2">
+    <w:name w:val="heading 2"/>
+    <w:basedOn w:val="Normal"/>
+    <w:next w:val="Normal"/>
+    <w:link w:val="Heading2Char"/>
+    <w:uiPriority w:val="9"/>
+    <w:unhideWhenUsed/>
+    <w:qFormat/>
+    <w:rsid w:val="00282703"/>
+    <w:pPr>
+      <w:keepNext/>
+      <w:keepLines/>
+      <w:spacing w:before="40" w:after="0"/>
+      <w:outlineLvl w:val="1"/>
+    </w:pPr>
+    <w:rPr>
+      <w:rFonts w:asciiTheme="majorHAnsi" w:eastAsiaTheme="majorEastAsia" w:hAnsiTheme="majorHAnsi" w:cstheme="majorBidi"/>
+      <w:color w:val="2F5496" w:themeColor="accent1" w:themeShade="BF"/>
+      <w:sz w:val="26"/>
+      <w:szCs w:val="26"/>
+    </w:rPr>
+  </w:style>
+  <w:style w:type="paragraph" w:styleId="Heading3">
+    <w:name w:val="heading 3"/>
+    <w:basedOn w:val="Normal"/>
+    <w:next w:val="Normal"/>
+    <w:link w:val="Heading3Char"/>
+    <w:uiPriority w:val="9"/>
+    <w:unhideWhenUsed/>
+    <w:qFormat/>
+    <w:rsid w:val="00282703"/>
+    <w:pPr>
+      <w:keepNext/>
+      <w:keepLines/>
+      <w:spacing w:before="40" w:after="0"/>
+      <w:outlineLvl w:val="2"/>
+    </w:pPr>
+    <w:rPr>
+      <w:rFonts w:asciiTheme="majorHAnsi" w:eastAsiaTheme="majorEastAsia" w:hAnsiTheme="majorHAnsi" w:cstheme="majorBidi"/>
+      <w:color w:val="1F3763" w:themeColor="accent1" w:themeShade="7F"/>
+      <w:sz w:val="24"/>
+      <w:szCs w:val="24"/>
+    </w:rPr>
+  </w:style>
+  <w:style w:type="paragraph" w:styleId="Heading4">
+    <w:name w:val="heading 4"/>
+    <w:basedOn w:val="Normal"/>
+    <w:next w:val="Normal"/>
+    <w:link w:val="Heading4Char"/>
+    <w:uiPriority w:val="9"/>
+    <w:unhideWhenUsed/>
+    <w:qFormat/>
+    <w:rsid w:val="00282703"/>
+    <w:pPr>
+      <w:keepNext/>
+      <w:keepLines/>
+      <w:spacing w:before="40" w:after="0"/>
+      <w:outlineLvl w:val="3"/>
+    </w:pPr>
+    <w:rPr>
+      <w:rFonts w:asciiTheme="majorHAnsi" w:eastAsiaTheme="majorEastAsia" w:hAnsiTheme="majorHAnsi" w:cstheme="majorBidi"/>
+      <w:i/>
+      <w:iCs/>
+      <w:color w:val="2F5496" w:themeColor="accent1" w:themeShade="BF"/>
+    </w:rPr>
+  </w:style>
   <w:style w:type="character" w:default="1" w:styleId="DefaultParagraphFont">
     <w:name w:val="Default Paragraph Font"/>
     <w:uiPriority w:val="1"/>
@@ -477,6 +1111,58 @@
     <w:rPr>
       <w:color w:val="605E5C"/>
       <w:shd w:val="clear" w:color="auto" w:fill="E1DFDD"/>
+    </w:rPr>
+  </w:style>
+  <w:style w:type="character" w:customStyle="1" w:styleId="Heading3Char">
+    <w:name w:val="Heading 3 Char"/>
+    <w:basedOn w:val="DefaultParagraphFont"/>
+    <w:link w:val="Heading3"/>
+    <w:uiPriority w:val="9"/>
+    <w:rsid w:val="00282703"/>
+    <w:rPr>
+      <w:rFonts w:asciiTheme="majorHAnsi" w:eastAsiaTheme="majorEastAsia" w:hAnsiTheme="majorHAnsi" w:cstheme="majorBidi"/>
+      <w:color w:val="1F3763" w:themeColor="accent1" w:themeShade="7F"/>
+      <w:sz w:val="24"/>
+      <w:szCs w:val="24"/>
+    </w:rPr>
+  </w:style>
+  <w:style w:type="character" w:customStyle="1" w:styleId="Heading2Char">
+    <w:name w:val="Heading 2 Char"/>
+    <w:basedOn w:val="DefaultParagraphFont"/>
+    <w:link w:val="Heading2"/>
+    <w:uiPriority w:val="9"/>
+    <w:rsid w:val="00282703"/>
+    <w:rPr>
+      <w:rFonts w:asciiTheme="majorHAnsi" w:eastAsiaTheme="majorEastAsia" w:hAnsiTheme="majorHAnsi" w:cstheme="majorBidi"/>
+      <w:color w:val="2F5496" w:themeColor="accent1" w:themeShade="BF"/>
+      <w:sz w:val="26"/>
+      <w:szCs w:val="26"/>
+    </w:rPr>
+  </w:style>
+  <w:style w:type="character" w:customStyle="1" w:styleId="Heading1Char">
+    <w:name w:val="Heading 1 Char"/>
+    <w:basedOn w:val="DefaultParagraphFont"/>
+    <w:link w:val="Heading1"/>
+    <w:uiPriority w:val="9"/>
+    <w:rsid w:val="00282703"/>
+    <w:rPr>
+      <w:rFonts w:asciiTheme="majorHAnsi" w:eastAsiaTheme="majorEastAsia" w:hAnsiTheme="majorHAnsi" w:cstheme="majorBidi"/>
+      <w:color w:val="2F5496" w:themeColor="accent1" w:themeShade="BF"/>
+      <w:sz w:val="32"/>
+      <w:szCs w:val="32"/>
+    </w:rPr>
+  </w:style>
+  <w:style w:type="character" w:customStyle="1" w:styleId="Heading4Char">
+    <w:name w:val="Heading 4 Char"/>
+    <w:basedOn w:val="DefaultParagraphFont"/>
+    <w:link w:val="Heading4"/>
+    <w:uiPriority w:val="9"/>
+    <w:rsid w:val="00282703"/>
+    <w:rPr>
+      <w:rFonts w:asciiTheme="majorHAnsi" w:eastAsiaTheme="majorEastAsia" w:hAnsiTheme="majorHAnsi" w:cstheme="majorBidi"/>
+      <w:i/>
+      <w:iCs/>
+      <w:color w:val="2F5496" w:themeColor="accent1" w:themeShade="BF"/>
     </w:rPr>
   </w:style>
 </w:styles>

</xml_diff>